<commit_message>
과제2 use case desription 수정
</commit_message>
<xml_diff>
--- a/과제1- requirement list.docx
+++ b/과제1- requirement list.docx
@@ -7,37 +7,16 @@
         <w:rPr>
           <w:rFonts w:hint="eastAsia"/>
         </w:rPr>
-        <w:t xml:space="preserve">확인용 </w:t>
+        <w:t>Requirement List</w:t>
       </w:r>
-      <w:proofErr w:type="spellStart"/>
       <w:r>
         <w:rPr>
           <w:rFonts w:hint="eastAsia"/>
         </w:rPr>
-        <w:t>팀코드</w:t>
-      </w:r>
-      <w:proofErr w:type="spellEnd"/>
-      <w:r>
-        <w:rPr>
-          <w:rFonts w:hint="eastAsia"/>
-        </w:rPr>
-        <w:t>: 85931</w:t>
+        <w:t>.</w:t>
       </w:r>
     </w:p>
     <w:p/>
-    <w:p>
-      <w:pPr>
-        <w:rPr>
-          <w:rFonts w:hint="eastAsia"/>
-        </w:rPr>
-      </w:pPr>
-      <w:r>
-        <w:rPr>
-          <w:rFonts w:hint="eastAsia"/>
-        </w:rPr>
-        <w:t>Requirement List</w:t>
-      </w:r>
-    </w:p>
     <w:tbl>
       <w:tblPr>
         <w:tblStyle w:val="aa"/>
@@ -119,7 +98,16 @@
               <w:t>사용자는</w:t>
             </w:r>
             <w:r>
-              <w:t xml:space="preserve"> ID, 비밀번호, 전화번호, 결제 수단, 선호 자전거 유형 등을 입력하여 </w:t>
+              <w:t xml:space="preserve"> ID, 비밀번호, 전화번호</w:t>
+            </w:r>
+            <w:r>
+              <w:rPr>
+                <w:rFonts w:hint="eastAsia"/>
+              </w:rPr>
+              <w:t>를</w:t>
+            </w:r>
+            <w:r>
+              <w:t xml:space="preserve"> 입력하여 </w:t>
             </w:r>
             <w:r>
               <w:rPr>
@@ -165,23 +153,19 @@
             <w:tcW w:w="4476" w:type="dxa"/>
           </w:tcPr>
           <w:p>
-            <w:r>
-              <w:t xml:space="preserve">회원은 언제든 탈퇴할 수 있으며, 탈퇴 </w:t>
-            </w:r>
-            <w:r>
-              <w:rPr>
-                <w:rFonts w:hint="eastAsia"/>
-              </w:rPr>
-              <w:t>시</w:t>
-            </w:r>
-            <w:r>
-              <w:rPr>
-                <w:rFonts w:hint="eastAsia"/>
-              </w:rPr>
-              <w:t xml:space="preserve"> 모든</w:t>
-            </w:r>
-            <w:r>
-              <w:t xml:space="preserve"> 이용 권한과 데이터가 삭제된다.</w:t>
+            <w:pPr>
+              <w:rPr>
+                <w:rFonts w:hint="eastAsia"/>
+              </w:rPr>
+            </w:pPr>
+            <w:r>
+              <w:t>관리자와 회원은 ID와 비밀번호로 로그인</w:t>
+            </w:r>
+            <w:r>
+              <w:rPr>
+                <w:rFonts w:hint="eastAsia"/>
+              </w:rPr>
+              <w:t>할 수 있다.</w:t>
             </w:r>
           </w:p>
         </w:tc>
@@ -194,7 +178,7 @@
               <w:rPr>
                 <w:rFonts w:hint="eastAsia"/>
               </w:rPr>
-              <w:t>회원 탈퇴</w:t>
+              <w:t>로그인</w:t>
             </w:r>
           </w:p>
         </w:tc>
@@ -219,7 +203,22 @@
           </w:tcPr>
           <w:p>
             <w:r>
-              <w:t>관리자와 회원은 ID와 비밀번호로 로그인한다.</w:t>
+              <w:t>관리자와 회원</w:t>
+            </w:r>
+            <w:r>
+              <w:rPr>
+                <w:rFonts w:hint="eastAsia"/>
+              </w:rPr>
+              <w:t>은</w:t>
+            </w:r>
+            <w:r>
+              <w:t xml:space="preserve"> 로그아웃</w:t>
+            </w:r>
+            <w:r>
+              <w:rPr>
+                <w:rFonts w:hint="eastAsia"/>
+              </w:rPr>
+              <w:t>을 통해 시스템 접속을 종료할 수 있다.</w:t>
             </w:r>
           </w:p>
         </w:tc>
@@ -228,11 +227,19 @@
             <w:tcW w:w="3969" w:type="dxa"/>
           </w:tcPr>
           <w:p>
-            <w:r>
-              <w:rPr>
-                <w:rFonts w:hint="eastAsia"/>
-              </w:rPr>
-              <w:t>로그인</w:t>
+            <w:pPr>
+              <w:tabs>
+                <w:tab w:val="left" w:pos="2710"/>
+              </w:tabs>
+              <w:rPr>
+                <w:rFonts w:hint="eastAsia"/>
+              </w:rPr>
+            </w:pPr>
+            <w:r>
+              <w:rPr>
+                <w:rFonts w:hint="eastAsia"/>
+              </w:rPr>
+              <w:t>로그아웃</w:t>
             </w:r>
           </w:p>
         </w:tc>
@@ -256,8 +263,16 @@
             <w:tcW w:w="4476" w:type="dxa"/>
           </w:tcPr>
           <w:p>
-            <w:r>
-              <w:t>관리자와 회원이 로그아웃 시 시스템 접속이 종료된다.</w:t>
+            <w:pPr>
+              <w:rPr>
+                <w:rFonts w:hint="eastAsia"/>
+              </w:rPr>
+            </w:pPr>
+            <w:r>
+              <w:t>관리자</w:t>
+            </w:r>
+            <w:r>
+              <w:t>는 자전거 ID, 자전거 제품명을 입력하여 자전거 정보를 등록할 수 있다.</w:t>
             </w:r>
           </w:p>
         </w:tc>
@@ -267,10 +282,7 @@
           </w:tcPr>
           <w:p>
             <w:r>
-              <w:rPr>
-                <w:rFonts w:hint="eastAsia"/>
-              </w:rPr>
-              <w:t>로그아웃</w:t>
+              <w:t>자전거 등록</w:t>
             </w:r>
           </w:p>
         </w:tc>
@@ -295,11 +307,18 @@
           </w:tcPr>
           <w:p>
             <w:r>
-              <w:t>관리자</w:t>
-            </w:r>
-            <w:r>
-              <w:t>는 대여소 이름, 위치(도시, 주소), 자전거 보관 가능 수량, 운영 시간을 입력하여 대여소 정보를 등록할 수 있다.</w:t>
-            </w:r>
+              <w:rPr>
+                <w:rFonts w:hint="eastAsia"/>
+              </w:rPr>
+              <w:t>회원은 특정 자전거를 대여할 수 있다.</w:t>
+            </w:r>
+          </w:p>
+          <w:p>
+            <w:pPr>
+              <w:rPr>
+                <w:rFonts w:hint="eastAsia"/>
+              </w:rPr>
+            </w:pPr>
           </w:p>
         </w:tc>
         <w:tc>
@@ -308,7 +327,10 @@
           </w:tcPr>
           <w:p>
             <w:r>
-              <w:t>대여소 정보 등록</w:t>
+              <w:rPr>
+                <w:rFonts w:hint="eastAsia"/>
+              </w:rPr>
+              <w:t>자전거 대여</w:t>
             </w:r>
           </w:p>
         </w:tc>
@@ -332,34 +354,36 @@
             <w:tcW w:w="4476" w:type="dxa"/>
           </w:tcPr>
           <w:p>
-            <w:r>
-              <w:t>관리자</w:t>
-            </w:r>
-            <w:r>
-              <w:t>는 대여소 리스트를 조회할 수 있다.</w:t>
-            </w:r>
-            <w:r>
-              <w:rPr>
-                <w:rFonts w:hint="eastAsia"/>
-              </w:rPr>
+            <w:pPr>
+              <w:rPr>
+                <w:rFonts w:hint="eastAsia"/>
+              </w:rPr>
+            </w:pPr>
+            <w:r>
+              <w:t>회원이 현재 대여중인 자전거와 자전거 정보(자전거 ID, 자전거 제품</w:t>
+            </w:r>
+            <w:r>
+              <w:rPr>
+                <w:rFonts w:hint="eastAsia"/>
+              </w:rPr>
+              <w:t>명</w:t>
+            </w:r>
+            <w:r>
+              <w:t>)</w:t>
+            </w:r>
+            <w:proofErr w:type="spellStart"/>
+            <w:r>
+              <w:t>를</w:t>
+            </w:r>
+            <w:proofErr w:type="spellEnd"/>
+            <w:r>
               <w:t xml:space="preserve"> </w:t>
             </w:r>
-          </w:p>
-          <w:p/>
-          <w:p>
-            <w:r>
-              <w:rPr>
-                <w:rFonts w:hint="eastAsia"/>
-              </w:rPr>
-              <w:t>Extensions:</w:t>
-            </w:r>
-          </w:p>
-          <w:p>
-            <w:r>
-              <w:rPr>
-                <w:rFonts w:hint="eastAsia"/>
-              </w:rPr>
-              <w:t>1. 대여소 정보를 삭제할 수 있다.</w:t>
+            <w:r>
+              <w:rPr>
+                <w:rFonts w:hint="eastAsia"/>
+              </w:rPr>
+              <w:t>조회할 수 있다.</w:t>
             </w:r>
           </w:p>
         </w:tc>
@@ -368,463 +392,28 @@
             <w:tcW w:w="3969" w:type="dxa"/>
           </w:tcPr>
           <w:p>
-            <w:r>
-              <w:t>대여소 리스트 조회</w:t>
-            </w:r>
-          </w:p>
-        </w:tc>
-      </w:tr>
-      <w:tr>
-        <w:tc>
-          <w:tcPr>
-            <w:tcW w:w="622" w:type="dxa"/>
-          </w:tcPr>
-          <w:p>
-            <w:r>
-              <w:rPr>
-                <w:rFonts w:hint="eastAsia"/>
-              </w:rPr>
-              <w:t>7</w:t>
-            </w:r>
-          </w:p>
-        </w:tc>
-        <w:tc>
-          <w:tcPr>
-            <w:tcW w:w="4476" w:type="dxa"/>
-          </w:tcPr>
-          <w:p>
-            <w:r>
-              <w:rPr>
-                <w:rFonts w:hint="eastAsia"/>
-              </w:rPr>
-              <w:t>관리자는 관리자가 입력한 대여소 상세 정보를 확인할 수 있다.</w:t>
-            </w:r>
-          </w:p>
-        </w:tc>
-        <w:tc>
-          <w:tcPr>
-            <w:tcW w:w="3969" w:type="dxa"/>
-          </w:tcPr>
-          <w:p>
-            <w:r>
-              <w:rPr>
-                <w:rFonts w:hint="eastAsia"/>
-              </w:rPr>
-              <w:t>대여소 상세 정보 조회</w:t>
-            </w:r>
-          </w:p>
-        </w:tc>
-      </w:tr>
-      <w:tr>
-        <w:tc>
-          <w:tcPr>
-            <w:tcW w:w="622" w:type="dxa"/>
-          </w:tcPr>
-          <w:p>
-            <w:r>
-              <w:rPr>
-                <w:rFonts w:hint="eastAsia"/>
-              </w:rPr>
-              <w:t>8</w:t>
-            </w:r>
-          </w:p>
-        </w:tc>
-        <w:tc>
-          <w:tcPr>
-            <w:tcW w:w="4476" w:type="dxa"/>
-          </w:tcPr>
-          <w:p>
-            <w:r>
-              <w:t>관리자</w:t>
-            </w:r>
-            <w:r>
-              <w:t>는 자전거 ID, 자전거 제품명, 유형(일반/전기), 소속 대여소, 상태(사용 가능/수리 중)을 입력하여 자전거 정보를 등록할 수 있다.</w:t>
-            </w:r>
-          </w:p>
-        </w:tc>
-        <w:tc>
-          <w:tcPr>
-            <w:tcW w:w="3969" w:type="dxa"/>
-          </w:tcPr>
-          <w:p>
-            <w:r>
-              <w:t>자전거 정보 등록</w:t>
-            </w:r>
-          </w:p>
-        </w:tc>
-      </w:tr>
-      <w:tr>
-        <w:tc>
-          <w:tcPr>
-            <w:tcW w:w="622" w:type="dxa"/>
-          </w:tcPr>
-          <w:p>
-            <w:r>
-              <w:rPr>
-                <w:rFonts w:hint="eastAsia"/>
-              </w:rPr>
-              <w:t>9</w:t>
-            </w:r>
-          </w:p>
-        </w:tc>
-        <w:tc>
-          <w:tcPr>
-            <w:tcW w:w="4476" w:type="dxa"/>
-          </w:tcPr>
-          <w:p>
-            <w:r>
-              <w:t>관리자</w:t>
-            </w:r>
-            <w:r>
-              <w:t>는 자전거 리스트를 조회할 수 있다.</w:t>
-            </w:r>
-            <w:r>
-              <w:rPr>
-                <w:rFonts w:hint="eastAsia"/>
-              </w:rPr>
-              <w:t xml:space="preserve"> </w:t>
-            </w:r>
-          </w:p>
-          <w:p/>
-          <w:p>
-            <w:r>
-              <w:rPr>
-                <w:rFonts w:hint="eastAsia"/>
-              </w:rPr>
-              <w:t>Extensions:</w:t>
-            </w:r>
-          </w:p>
-          <w:p>
-            <w:r>
-              <w:rPr>
-                <w:rFonts w:hint="eastAsia"/>
-              </w:rPr>
-              <w:t>1. 자전거 정보를 삭제할 수 있다.</w:t>
-            </w:r>
-          </w:p>
-        </w:tc>
-        <w:tc>
-          <w:tcPr>
-            <w:tcW w:w="3969" w:type="dxa"/>
-          </w:tcPr>
-          <w:p>
-            <w:r>
-              <w:t>자전거 리스트 조회</w:t>
-            </w:r>
-          </w:p>
-        </w:tc>
-      </w:tr>
-      <w:tr>
-        <w:tc>
-          <w:tcPr>
-            <w:tcW w:w="622" w:type="dxa"/>
-          </w:tcPr>
-          <w:p>
-            <w:r>
-              <w:rPr>
-                <w:rFonts w:hint="eastAsia"/>
-              </w:rPr>
-              <w:t>10</w:t>
-            </w:r>
-          </w:p>
-        </w:tc>
-        <w:tc>
-          <w:tcPr>
-            <w:tcW w:w="4476" w:type="dxa"/>
-          </w:tcPr>
-          <w:p>
-            <w:r>
-              <w:rPr>
-                <w:rFonts w:hint="eastAsia"/>
-              </w:rPr>
-              <w:t>관리자는 관리자가 입력한 자전거 상세 정보를 확인할 수 있다.</w:t>
-            </w:r>
-          </w:p>
-        </w:tc>
-        <w:tc>
-          <w:tcPr>
-            <w:tcW w:w="3969" w:type="dxa"/>
-          </w:tcPr>
-          <w:p>
-            <w:r>
-              <w:rPr>
-                <w:rFonts w:hint="eastAsia"/>
-              </w:rPr>
-              <w:t>자전거 상세 정보 조회</w:t>
+            <w:pPr>
+              <w:rPr>
+                <w:rFonts w:hint="eastAsia"/>
+              </w:rPr>
+            </w:pPr>
+            <w:r>
+              <w:rPr>
+                <w:rFonts w:hint="eastAsia"/>
+              </w:rPr>
+              <w:t>자전거 대여 정보 조회</w:t>
             </w:r>
           </w:p>
         </w:tc>
       </w:tr>
     </w:tbl>
     <w:p>
-      <w:r>
-        <w:lastRenderedPageBreak/>
-        <w:br w:type="page"/>
-      </w:r>
+      <w:pPr>
+        <w:rPr>
+          <w:rFonts w:hint="eastAsia"/>
+        </w:rPr>
+      </w:pPr>
     </w:p>
-    <w:tbl>
-      <w:tblPr>
-        <w:tblStyle w:val="aa"/>
-        <w:tblW w:w="9067" w:type="dxa"/>
-        <w:tblLook w:val="04A0" w:firstRow="1" w:lastRow="0" w:firstColumn="1" w:lastColumn="0" w:noHBand="0" w:noVBand="1"/>
-      </w:tblPr>
-      <w:tblGrid>
-        <w:gridCol w:w="622"/>
-        <w:gridCol w:w="4476"/>
-        <w:gridCol w:w="3969"/>
-      </w:tblGrid>
-      <w:tr>
-        <w:tc>
-          <w:tcPr>
-            <w:tcW w:w="622" w:type="dxa"/>
-          </w:tcPr>
-          <w:p>
-            <w:r>
-              <w:rPr>
-                <w:rFonts w:hint="eastAsia"/>
-              </w:rPr>
-              <w:lastRenderedPageBreak/>
-              <w:t>11</w:t>
-            </w:r>
-          </w:p>
-        </w:tc>
-        <w:tc>
-          <w:tcPr>
-            <w:tcW w:w="4476" w:type="dxa"/>
-          </w:tcPr>
-          <w:p>
-            <w:r>
-              <w:t xml:space="preserve">회원은 </w:t>
-            </w:r>
-            <w:r>
-              <w:rPr>
-                <w:rFonts w:hint="eastAsia"/>
-              </w:rPr>
-              <w:t>이름을 통해</w:t>
-            </w:r>
-            <w:r>
-              <w:t xml:space="preserve"> 대여소를 검색할 수 있고, 검색 결과로 조건에 맞는 대여소 리스트를 조회할 수 있다.</w:t>
-            </w:r>
-          </w:p>
-          <w:p/>
-        </w:tc>
-        <w:tc>
-          <w:tcPr>
-            <w:tcW w:w="3969" w:type="dxa"/>
-          </w:tcPr>
-          <w:p>
-            <w:r>
-              <w:t>대여소 검색</w:t>
-            </w:r>
-          </w:p>
-        </w:tc>
-      </w:tr>
-      <w:tr>
-        <w:tc>
-          <w:tcPr>
-            <w:tcW w:w="622" w:type="dxa"/>
-          </w:tcPr>
-          <w:p>
-            <w:r>
-              <w:rPr>
-                <w:rFonts w:hint="eastAsia"/>
-              </w:rPr>
-              <w:t xml:space="preserve">12 </w:t>
-            </w:r>
-          </w:p>
-        </w:tc>
-        <w:tc>
-          <w:tcPr>
-            <w:tcW w:w="4476" w:type="dxa"/>
-          </w:tcPr>
-          <w:p>
-            <w:r>
-              <w:t xml:space="preserve">회원은 검색된 대여소 리스트에서 특정 대여소를 선택하여 상세정보(대여소 이름, 대여소 위치, 사용 가능 자전거 목록)를 확인할 수 있다. </w:t>
-            </w:r>
-          </w:p>
-          <w:p/>
-          <w:p>
-            <w:r>
-              <w:t>Extensions:</w:t>
-            </w:r>
-          </w:p>
-          <w:p>
-            <w:r>
-              <w:t xml:space="preserve">1. 자전거 대여 회원은 특정 대여소 상세정보 화면에서 대여 가능한 자전거가 남아 있는 경우, 자전거를 대여할 수 있어야 하고, 문자 알림을 받을 수 있다. </w:t>
-            </w:r>
-          </w:p>
-          <w:p/>
-          <w:p>
-            <w:r>
-              <w:t>2. 자전거 예약 대기 신청 회원은 특정 대여소 상세정보 화면에서 대여 가능한 자전거가 없는 경우, 자전거를 예약 대기 신청할 수 있어야 하며, 문자 알림을 받을 수 있다.</w:t>
-            </w:r>
-          </w:p>
-        </w:tc>
-        <w:tc>
-          <w:tcPr>
-            <w:tcW w:w="3969" w:type="dxa"/>
-          </w:tcPr>
-          <w:p>
-            <w:r>
-              <w:t>대여소 상세 정보 조회</w:t>
-            </w:r>
-          </w:p>
-        </w:tc>
-      </w:tr>
-      <w:tr>
-        <w:tc>
-          <w:tcPr>
-            <w:tcW w:w="622" w:type="dxa"/>
-          </w:tcPr>
-          <w:p>
-            <w:r>
-              <w:rPr>
-                <w:rFonts w:hint="eastAsia"/>
-              </w:rPr>
-              <w:t>13</w:t>
-            </w:r>
-          </w:p>
-        </w:tc>
-        <w:tc>
-          <w:tcPr>
-            <w:tcW w:w="4476" w:type="dxa"/>
-          </w:tcPr>
-          <w:p>
-            <w:r>
-              <w:t xml:space="preserve">회원이 현재 대여중인 자전거와 자전거 정보(대여소 이름, 대여소 위치, 자전거 ID, 자전거 제품명, 자전거 유형)를 리스트로 조회할 수 있다. </w:t>
-            </w:r>
-          </w:p>
-          <w:p/>
-          <w:p>
-            <w:r>
-              <w:t>Extensions:</w:t>
-            </w:r>
-          </w:p>
-          <w:p>
-            <w:r>
-              <w:t xml:space="preserve">1. 자전거 반납 회원은 자전거 대여 정보 조회 화면에서, 특정 자전거를 지정된 지정소로 반납할 수 있다. </w:t>
-            </w:r>
-          </w:p>
-          <w:p>
-            <w:r>
-              <w:t xml:space="preserve">자전거 반납 후에는 </w:t>
-            </w:r>
-            <w:r>
-              <w:rPr>
-                <w:rFonts w:hint="eastAsia"/>
-              </w:rPr>
-              <w:t xml:space="preserve">현재 </w:t>
-            </w:r>
-            <w:r>
-              <w:t>위치</w:t>
-            </w:r>
-            <w:r>
-              <w:rPr>
-                <w:rFonts w:hint="eastAsia"/>
-              </w:rPr>
-              <w:t>를</w:t>
-            </w:r>
-            <w:r>
-              <w:t xml:space="preserve"> 기반으로 식당을 추천</w:t>
-            </w:r>
-            <w:r>
-              <w:rPr>
-                <w:rFonts w:hint="eastAsia"/>
-              </w:rPr>
-              <w:t xml:space="preserve"> </w:t>
-            </w:r>
-            <w:r>
-              <w:t xml:space="preserve">받고 예약할 수 </w:t>
-            </w:r>
-            <w:r>
-              <w:rPr>
-                <w:rFonts w:hint="eastAsia"/>
-              </w:rPr>
-              <w:t>있는 시스템과 연결할 수 있다</w:t>
-            </w:r>
-            <w:r>
-              <w:t xml:space="preserve">. </w:t>
-            </w:r>
-          </w:p>
-          <w:p>
-            <w:r>
-              <w:t>또한, 자전거 반납 후에는 해당 자전거에 대기 예약한 회원이 있는</w:t>
-            </w:r>
-            <w:r>
-              <w:rPr>
-                <w:rFonts w:hint="eastAsia"/>
-              </w:rPr>
-              <w:t xml:space="preserve"> </w:t>
-            </w:r>
-            <w:r>
-              <w:t>경우, 대기 1순위 회원은 예약이 되었다는 이메일을 받</w:t>
-            </w:r>
-            <w:r>
-              <w:lastRenderedPageBreak/>
-              <w:t>을 수 있다.</w:t>
-            </w:r>
-          </w:p>
-        </w:tc>
-        <w:tc>
-          <w:tcPr>
-            <w:tcW w:w="3969" w:type="dxa"/>
-          </w:tcPr>
-          <w:p>
-            <w:r>
-              <w:lastRenderedPageBreak/>
-              <w:t>자전거 대여 정보 조회</w:t>
-            </w:r>
-          </w:p>
-        </w:tc>
-      </w:tr>
-      <w:tr>
-        <w:tc>
-          <w:tcPr>
-            <w:tcW w:w="622" w:type="dxa"/>
-          </w:tcPr>
-          <w:p>
-            <w:r>
-              <w:rPr>
-                <w:rFonts w:hint="eastAsia"/>
-              </w:rPr>
-              <w:t>14</w:t>
-            </w:r>
-          </w:p>
-        </w:tc>
-        <w:tc>
-          <w:tcPr>
-            <w:tcW w:w="4476" w:type="dxa"/>
-          </w:tcPr>
-          <w:p>
-            <w:r>
-              <w:t xml:space="preserve">회원이 자신의 자전거 예약대기 정보(대여소 이름, 대여소 위치, 자전거 ID, 자전거 제품명, 자전거 유형)를 리스트로 조회할 수 있다. </w:t>
-            </w:r>
-          </w:p>
-          <w:p/>
-          <w:p>
-            <w:r>
-              <w:t>Extensions:</w:t>
-            </w:r>
-          </w:p>
-          <w:p>
-            <w:r>
-              <w:t>1. 자전거 예약 대기 취소 회원이 자전거 예약 대기 정보 리스트 조회 화면에서, 각 예약 대기를 취소할 수 있다.</w:t>
-            </w:r>
-          </w:p>
-        </w:tc>
-        <w:tc>
-          <w:tcPr>
-            <w:tcW w:w="3969" w:type="dxa"/>
-          </w:tcPr>
-          <w:p>
-            <w:r>
-              <w:t>자전거 예약 대기 정보 조회</w:t>
-            </w:r>
-          </w:p>
-        </w:tc>
-      </w:tr>
-    </w:tbl>
-    <w:p/>
     <w:sectPr>
       <w:pgSz w:w="11906" w:h="16838"/>
       <w:pgMar w:top="1701" w:right="1440" w:bottom="1440" w:left="1440" w:header="851" w:footer="992" w:gutter="0"/>

</xml_diff>